<commit_message>
[DOC] Updated proposal and added notes
</commit_message>
<xml_diff>
--- a/Doc/BDM_1113_ProjectProposal_DSMM Group 2_Jovi_Jefford_Luz_Maricris_Update.docx
+++ b/Doc/BDM_1113_ProjectProposal_DSMM Group 2_Jovi_Jefford_Luz_Maricris_Update.docx
@@ -2756,222 +2756,6 @@
         <w:jc w:val="both"/>
         <w:rPr>
           <w:rFonts w:ascii="Times New Roman" w:eastAsia="Times New Roman" w:hAnsi="Times New Roman" w:cs="Times New Roman"/>
-          <w:color w:val="00B0F0"/>
-          <w:sz w:val="24"/>
-          <w:szCs w:val="24"/>
-          <w:lang w:eastAsia="en-SG"/>
-        </w:rPr>
-      </w:pPr>
-      <w:hyperlink r:id="rId10" w:history="1">
-        <w:r>
-          <w:rPr>
-            <w:rStyle w:val="Hyperlink"/>
-            <w:rFonts w:ascii="Times New Roman" w:eastAsia="Times New Roman" w:hAnsi="Times New Roman" w:cs="Times New Roman"/>
-            <w:sz w:val="24"/>
-            <w:szCs w:val="24"/>
-            <w:lang w:eastAsia="en-SG"/>
-          </w:rPr>
-          <w:t>https://www.youtube.com/watch?v=vNegKfkopoQ</w:t>
-        </w:r>
-      </w:hyperlink>
-    </w:p>
-    <w:p>
-      <w:pPr>
-        <w:jc w:val="both"/>
-        <w:rPr>
-          <w:rFonts w:ascii="Times New Roman" w:eastAsia="Times New Roman" w:hAnsi="Times New Roman" w:cs="Times New Roman"/>
-          <w:color w:val="00B0F0"/>
-          <w:sz w:val="24"/>
-          <w:szCs w:val="24"/>
-          <w:lang w:eastAsia="en-SG"/>
-        </w:rPr>
-      </w:pPr>
-      <w:hyperlink r:id="rId11" w:history="1">
-        <w:r>
-          <w:rPr>
-            <w:rStyle w:val="Hyperlink"/>
-            <w:rFonts w:ascii="Times New Roman" w:eastAsia="Times New Roman" w:hAnsi="Times New Roman" w:cs="Times New Roman"/>
-            <w:sz w:val="24"/>
-            <w:szCs w:val="24"/>
-            <w:lang w:eastAsia="en-SG"/>
-          </w:rPr>
-          <w:t>https://docs.djangoproject.com/en/4.1/ref/models/options/#table-names</w:t>
-        </w:r>
-      </w:hyperlink>
-    </w:p>
-    <w:p>
-      <w:pPr>
-        <w:jc w:val="both"/>
-        <w:rPr>
-          <w:rFonts w:ascii="Times New Roman" w:eastAsia="Times New Roman" w:hAnsi="Times New Roman" w:cs="Times New Roman"/>
-          <w:color w:val="00B0F0"/>
-          <w:sz w:val="24"/>
-          <w:szCs w:val="24"/>
-          <w:lang w:eastAsia="en-SG"/>
-        </w:rPr>
-      </w:pPr>
-      <w:hyperlink r:id="rId12" w:history="1">
-        <w:r>
-          <w:rPr>
-            <w:rStyle w:val="Hyperlink"/>
-            <w:rFonts w:ascii="Times New Roman" w:eastAsia="Times New Roman" w:hAnsi="Times New Roman" w:cs="Times New Roman"/>
-            <w:sz w:val="24"/>
-            <w:szCs w:val="24"/>
-            <w:lang w:eastAsia="en-SG"/>
-          </w:rPr>
-          <w:t>https://www.youtube.com/watch?v=FLZYLog369s</w:t>
-        </w:r>
-      </w:hyperlink>
-    </w:p>
-    <w:p>
-      <w:pPr>
-        <w:jc w:val="both"/>
-        <w:rPr>
-          <w:rFonts w:ascii="Times New Roman" w:eastAsia="Times New Roman" w:hAnsi="Times New Roman" w:cs="Times New Roman"/>
-          <w:color w:val="00B0F0"/>
-          <w:sz w:val="24"/>
-          <w:szCs w:val="24"/>
-          <w:lang w:eastAsia="en-SG"/>
-        </w:rPr>
-      </w:pPr>
-      <w:hyperlink r:id="rId13" w:history="1">
-        <w:r>
-          <w:rPr>
-            <w:rStyle w:val="Hyperlink"/>
-            <w:rFonts w:ascii="Times New Roman" w:eastAsia="Times New Roman" w:hAnsi="Times New Roman" w:cs="Times New Roman"/>
-            <w:sz w:val="24"/>
-            <w:szCs w:val="24"/>
-            <w:lang w:eastAsia="en-SG"/>
-          </w:rPr>
-          <w:t>https://code.djangoproject.com/wiki/NoSqlSupport</w:t>
-        </w:r>
-      </w:hyperlink>
-    </w:p>
-    <w:p>
-      <w:pPr>
-        <w:jc w:val="both"/>
-        <w:rPr>
-          <w:rFonts w:ascii="Times New Roman" w:eastAsia="Times New Roman" w:hAnsi="Times New Roman" w:cs="Times New Roman"/>
-          <w:color w:val="00B0F0"/>
-          <w:sz w:val="24"/>
-          <w:szCs w:val="24"/>
-          <w:lang w:eastAsia="en-SG"/>
-        </w:rPr>
-      </w:pPr>
-      <w:hyperlink r:id="rId14" w:history="1">
-        <w:r>
-          <w:rPr>
-            <w:rStyle w:val="Hyperlink"/>
-            <w:rFonts w:ascii="Times New Roman" w:eastAsia="Times New Roman" w:hAnsi="Times New Roman" w:cs="Times New Roman"/>
-            <w:sz w:val="24"/>
-            <w:szCs w:val="24"/>
-            <w:lang w:eastAsia="en-SG"/>
-          </w:rPr>
-          <w:t>https://www.youtube.com/watch?v=sjMlffIVGf8</w:t>
-        </w:r>
-      </w:hyperlink>
-    </w:p>
-    <w:p>
-      <w:pPr>
-        <w:jc w:val="both"/>
-        <w:rPr>
-          <w:rFonts w:ascii="Times New Roman" w:eastAsia="Times New Roman" w:hAnsi="Times New Roman" w:cs="Times New Roman"/>
-          <w:color w:val="00B0F0"/>
-          <w:sz w:val="24"/>
-          <w:szCs w:val="24"/>
-          <w:lang w:eastAsia="en-SG"/>
-        </w:rPr>
-      </w:pPr>
-      <w:hyperlink r:id="rId15" w:history="1">
-        <w:r>
-          <w:rPr>
-            <w:rStyle w:val="Hyperlink"/>
-            <w:rFonts w:ascii="Times New Roman" w:eastAsia="Times New Roman" w:hAnsi="Times New Roman" w:cs="Times New Roman"/>
-            <w:sz w:val="24"/>
-            <w:szCs w:val="24"/>
-            <w:lang w:eastAsia="en-SG"/>
-          </w:rPr>
-          <w:t>https://www.youtube.com/watch?v=c45JJfgMyWo</w:t>
-        </w:r>
-      </w:hyperlink>
-    </w:p>
-    <w:p>
-      <w:pPr>
-        <w:jc w:val="both"/>
-        <w:rPr>
-          <w:rFonts w:ascii="Times New Roman" w:eastAsia="Times New Roman" w:hAnsi="Times New Roman" w:cs="Times New Roman"/>
-          <w:color w:val="00B0F0"/>
-          <w:sz w:val="24"/>
-          <w:szCs w:val="24"/>
-          <w:lang w:eastAsia="en-SG"/>
-        </w:rPr>
-      </w:pPr>
-      <w:hyperlink r:id="rId16" w:history="1">
-        <w:r>
-          <w:rPr>
-            <w:rStyle w:val="Hyperlink"/>
-            <w:rFonts w:ascii="Times New Roman" w:eastAsia="Times New Roman" w:hAnsi="Times New Roman" w:cs="Times New Roman"/>
-            <w:sz w:val="24"/>
-            <w:szCs w:val="24"/>
-            <w:lang w:eastAsia="en-SG"/>
-          </w:rPr>
-          <w:t>https://www.youtube.com/watch?v=I17uA1sVQ2g</w:t>
-        </w:r>
-      </w:hyperlink>
-    </w:p>
-    <w:p>
-      <w:pPr>
-        <w:jc w:val="both"/>
-        <w:rPr>
-          <w:rFonts w:ascii="Times New Roman" w:eastAsia="Times New Roman" w:hAnsi="Times New Roman" w:cs="Times New Roman"/>
-          <w:color w:val="00B0F0"/>
-          <w:sz w:val="24"/>
-          <w:szCs w:val="24"/>
-          <w:lang w:eastAsia="en-SG"/>
-        </w:rPr>
-      </w:pPr>
-      <w:hyperlink r:id="rId17" w:history="1">
-        <w:r>
-          <w:rPr>
-            <w:rStyle w:val="Hyperlink"/>
-            <w:rFonts w:ascii="Times New Roman" w:eastAsia="Times New Roman" w:hAnsi="Times New Roman" w:cs="Times New Roman"/>
-            <w:sz w:val="24"/>
-            <w:szCs w:val="24"/>
-            <w:lang w:eastAsia="en-SG"/>
-          </w:rPr>
-          <w:t>https://www.digitalocean.com/community/tutorials/how-to-connect-a-django-app-to-mongodb-with-pymongo</w:t>
-        </w:r>
-      </w:hyperlink>
-    </w:p>
-    <w:p>
-      <w:pPr>
-        <w:jc w:val="both"/>
-        <w:rPr>
-          <w:rFonts w:ascii="Times New Roman" w:eastAsia="Times New Roman" w:hAnsi="Times New Roman" w:cs="Times New Roman"/>
-          <w:color w:val="00B0F0"/>
-          <w:sz w:val="24"/>
-          <w:szCs w:val="24"/>
-          <w:lang w:eastAsia="en-SG"/>
-        </w:rPr>
-      </w:pPr>
-      <w:hyperlink r:id="rId18" w:history="1">
-        <w:r>
-          <w:rPr>
-            <w:rStyle w:val="Hyperlink"/>
-            <w:rFonts w:ascii="Times New Roman" w:eastAsia="Times New Roman" w:hAnsi="Times New Roman" w:cs="Times New Roman"/>
-            <w:sz w:val="24"/>
-            <w:szCs w:val="24"/>
-            <w:lang w:eastAsia="en-SG"/>
-          </w:rPr>
-          <w:t>https://www.mongodb.com/compatibility/mongodb-and-django</w:t>
-        </w:r>
-      </w:hyperlink>
-    </w:p>
-    <w:p>
-      <w:pPr>
-        <w:jc w:val="both"/>
-        <w:rPr>
-          <w:rFonts w:ascii="Times New Roman" w:eastAsia="Times New Roman" w:hAnsi="Times New Roman" w:cs="Times New Roman"/>
           <w:b/>
           <w:bCs/>
           <w:sz w:val="24"/>
@@ -2980,1482 +2764,8 @@
         </w:rPr>
       </w:pPr>
     </w:p>
-    <w:p>
-      <w:pPr>
-        <w:jc w:val="both"/>
-        <w:rPr>
-          <w:rFonts w:ascii="Times New Roman" w:eastAsia="Times New Roman" w:hAnsi="Times New Roman" w:cs="Times New Roman"/>
-          <w:b/>
-          <w:bCs/>
-          <w:sz w:val="24"/>
-          <w:szCs w:val="24"/>
-          <w:lang w:eastAsia="en-SG"/>
-        </w:rPr>
-      </w:pPr>
-      <w:r>
-        <w:rPr>
-          <w:rFonts w:ascii="Times New Roman" w:eastAsia="Times New Roman" w:hAnsi="Times New Roman" w:cs="Times New Roman"/>
-          <w:b/>
-          <w:bCs/>
-          <w:sz w:val="24"/>
-          <w:szCs w:val="24"/>
-          <w:lang w:eastAsia="en-SG"/>
-        </w:rPr>
-        <w:t>References:</w:t>
-      </w:r>
-    </w:p>
-    <w:p>
-      <w:pPr>
-        <w:jc w:val="both"/>
-        <w:rPr>
-          <w:rFonts w:ascii="Times New Roman" w:eastAsia="Times New Roman" w:hAnsi="Times New Roman" w:cs="Times New Roman"/>
-          <w:color w:val="00B0F0"/>
-          <w:sz w:val="24"/>
-          <w:szCs w:val="24"/>
-          <w:lang w:eastAsia="en-SG"/>
-        </w:rPr>
-      </w:pPr>
-      <w:hyperlink r:id="rId19" w:history="1">
-        <w:r>
-          <w:rPr>
-            <w:rStyle w:val="Hyperlink"/>
-            <w:rFonts w:ascii="Times New Roman" w:eastAsia="Times New Roman" w:hAnsi="Times New Roman" w:cs="Times New Roman"/>
-            <w:sz w:val="24"/>
-            <w:szCs w:val="24"/>
-            <w:lang w:eastAsia="en-SG"/>
-          </w:rPr>
-          <w:t>https://www.mongodb.com/compatibility/mongodb-and-django</w:t>
-        </w:r>
-      </w:hyperlink>
-    </w:p>
-    <w:p>
-      <w:pPr>
-        <w:jc w:val="both"/>
-        <w:rPr>
-          <w:rFonts w:ascii="Times New Roman" w:eastAsia="Times New Roman" w:hAnsi="Times New Roman" w:cs="Times New Roman"/>
-          <w:b/>
-          <w:bCs/>
-          <w:sz w:val="24"/>
-          <w:szCs w:val="24"/>
-          <w:lang w:eastAsia="en-SG"/>
-        </w:rPr>
-      </w:pPr>
-      <w:r>
-        <w:rPr>
-          <w:rFonts w:ascii="Times New Roman" w:eastAsia="Times New Roman" w:hAnsi="Times New Roman" w:cs="Times New Roman"/>
-          <w:b/>
-          <w:bCs/>
-          <w:sz w:val="24"/>
-          <w:szCs w:val="24"/>
-          <w:lang w:eastAsia="en-SG"/>
-        </w:rPr>
-        <w:t>https://www.javatpoint.com/django-crud-application</w:t>
-      </w:r>
-    </w:p>
-    <w:p>
-      <w:pPr>
-        <w:jc w:val="both"/>
-        <w:rPr>
-          <w:rFonts w:ascii="Times New Roman" w:eastAsia="Times New Roman" w:hAnsi="Times New Roman" w:cs="Times New Roman"/>
-          <w:b/>
-          <w:bCs/>
-          <w:sz w:val="24"/>
-          <w:szCs w:val="24"/>
-          <w:lang w:eastAsia="en-SG"/>
-        </w:rPr>
-      </w:pPr>
-    </w:p>
-    <w:p>
-      <w:pPr>
-        <w:pStyle w:val="ListParagraph"/>
-        <w:numPr>
-          <w:ilvl w:val="0"/>
-          <w:numId w:val="12"/>
-        </w:numPr>
-        <w:jc w:val="both"/>
-        <w:rPr>
-          <w:rFonts w:ascii="Times New Roman" w:eastAsia="Times New Roman" w:hAnsi="Times New Roman" w:cs="Times New Roman"/>
-          <w:b/>
-          <w:bCs/>
-          <w:sz w:val="24"/>
-          <w:szCs w:val="24"/>
-          <w:lang w:eastAsia="en-SG"/>
-        </w:rPr>
-      </w:pPr>
-      <w:r>
-        <w:rPr>
-          <w:rFonts w:ascii="Times New Roman" w:eastAsia="Times New Roman" w:hAnsi="Times New Roman" w:cs="Times New Roman"/>
-          <w:b/>
-          <w:bCs/>
-          <w:sz w:val="24"/>
-          <w:szCs w:val="24"/>
-          <w:lang w:eastAsia="en-SG"/>
-        </w:rPr>
-        <w:t xml:space="preserve">Download </w:t>
-      </w:r>
-      <w:proofErr w:type="spellStart"/>
-      <w:r>
-        <w:rPr>
-          <w:rFonts w:ascii="Times New Roman" w:eastAsia="Times New Roman" w:hAnsi="Times New Roman" w:cs="Times New Roman"/>
-          <w:b/>
-          <w:bCs/>
-          <w:sz w:val="24"/>
-          <w:szCs w:val="24"/>
-          <w:lang w:eastAsia="en-SG"/>
-        </w:rPr>
-        <w:t>django</w:t>
-      </w:r>
-      <w:proofErr w:type="spellEnd"/>
-    </w:p>
-    <w:p>
-      <w:pPr>
-        <w:pStyle w:val="ListParagraph"/>
-        <w:jc w:val="both"/>
-        <w:rPr>
-          <w:rFonts w:ascii="Segoe UI" w:hAnsi="Segoe UI" w:cs="Segoe UI"/>
-          <w:color w:val="000000"/>
-        </w:rPr>
-      </w:pPr>
-      <w:r>
-        <w:rPr>
-          <w:noProof/>
-        </w:rPr>
-      </w:r>
-      <w:r>
-        <w:rPr>
-          <w:rFonts w:ascii="Segoe UI" w:hAnsi="Segoe UI" w:cs="Segoe UI"/>
-          <w:color w:val="000000"/>
-        </w:rPr>
-        <w:pict w14:anchorId="4F08042C">
-          <v:shapetype id="_x0000_t202" coordsize="21600,21600" o:spt="202" path="m,l,21600r21600,l21600,xe">
-            <v:stroke joinstyle="miter"/>
-            <v:path gradientshapeok="t" o:connecttype="rect"/>
-          </v:shapetype>
-          <v:shape id="_x0000_s1030" type="#_x0000_t202" style="width:299.25pt;height:31.75pt;visibility:visible;mso-height-percent:200;mso-left-percent:-10001;mso-top-percent:-10001;mso-wrap-distance-left:9pt;mso-wrap-distance-top:3.6pt;mso-wrap-distance-right:9pt;mso-wrap-distance-bottom:3.6pt;mso-position-horizontal:absolute;mso-position-horizontal-relative:char;mso-position-vertical:absolute;mso-position-vertical-relative:line;mso-height-percent:200;mso-left-percent:-10001;mso-top-percent:-10001;mso-width-relative:margin;mso-height-relative:margin;v-text-anchor:top" wrapcoords="-54 -514 -54 21600 21654 21600 21654 -514 -54 -514">
-            <v:textbox style="mso-next-textbox:#_x0000_s1030;mso-fit-shape-to-text:t">
-              <w:txbxContent>
-                <w:p>
-                  <w:pPr>
-                    <w:rPr>
-                      <w:rFonts w:ascii="Segoe UI" w:hAnsi="Segoe UI" w:cs="Segoe UI"/>
-                      <w:color w:val="000000"/>
-                    </w:rPr>
-                  </w:pPr>
-                  <w:r>
-                    <w:rPr>
-                      <w:rFonts w:ascii="Segoe UI" w:hAnsi="Segoe UI" w:cs="Segoe UI"/>
-                      <w:color w:val="000000"/>
-                    </w:rPr>
-                    <w:t xml:space="preserve">pip install </w:t>
-                  </w:r>
-                  <w:proofErr w:type="spellStart"/>
-                  <w:r>
-                    <w:rPr>
-                      <w:rFonts w:ascii="Segoe UI" w:hAnsi="Segoe UI" w:cs="Segoe UI"/>
-                      <w:color w:val="000000"/>
-                    </w:rPr>
-                    <w:t>djongo</w:t>
-                  </w:r>
-                  <w:proofErr w:type="spellEnd"/>
-                </w:p>
-                <w:p>
-                  <w:pPr>
-                    <w:rPr>
-                      <w:rFonts w:ascii="Segoe UI" w:hAnsi="Segoe UI" w:cs="Segoe UI"/>
-                      <w:color w:val="000000"/>
-                    </w:rPr>
-                  </w:pPr>
-                  <w:r>
-                    <w:rPr>
-                      <w:rFonts w:ascii="Segoe UI" w:hAnsi="Segoe UI" w:cs="Segoe UI"/>
-                      <w:color w:val="000000"/>
-                    </w:rPr>
-                    <w:t>pip list</w:t>
-                  </w:r>
-                </w:p>
-              </w:txbxContent>
-            </v:textbox>
-            <w10:anchorlock/>
-          </v:shape>
-        </w:pict>
-      </w:r>
-      <w:r>
-        <w:rPr>
-          <w:rFonts w:ascii="Segoe UI" w:hAnsi="Segoe UI" w:cs="Segoe UI"/>
-          <w:color w:val="000000"/>
-        </w:rPr>
-        <w:t>  </w:t>
-      </w:r>
-    </w:p>
-    <w:p>
-      <w:pPr>
-        <w:jc w:val="both"/>
-        <w:rPr>
-          <w:rFonts w:ascii="Times New Roman" w:eastAsia="Times New Roman" w:hAnsi="Times New Roman" w:cs="Times New Roman"/>
-          <w:b/>
-          <w:bCs/>
-          <w:sz w:val="24"/>
-          <w:szCs w:val="24"/>
-          <w:lang w:eastAsia="en-SG"/>
-        </w:rPr>
-      </w:pPr>
-    </w:p>
-    <w:p>
-      <w:pPr>
-        <w:pStyle w:val="ListParagraph"/>
-        <w:numPr>
-          <w:ilvl w:val="0"/>
-          <w:numId w:val="12"/>
-        </w:numPr>
-        <w:jc w:val="both"/>
-        <w:rPr>
-          <w:rFonts w:ascii="Times New Roman" w:eastAsia="Times New Roman" w:hAnsi="Times New Roman" w:cs="Times New Roman"/>
-          <w:b/>
-          <w:bCs/>
-          <w:sz w:val="24"/>
-          <w:szCs w:val="24"/>
-          <w:lang w:eastAsia="en-SG"/>
-        </w:rPr>
-      </w:pPr>
-      <w:r>
-        <w:rPr>
-          <w:rFonts w:ascii="Times New Roman" w:eastAsia="Times New Roman" w:hAnsi="Times New Roman" w:cs="Times New Roman"/>
-          <w:b/>
-          <w:bCs/>
-          <w:sz w:val="24"/>
-          <w:szCs w:val="24"/>
-          <w:lang w:eastAsia="en-SG"/>
-        </w:rPr>
-        <w:t>Create Django project and Django app</w:t>
-      </w:r>
-    </w:p>
-    <w:p>
-      <w:pPr>
-        <w:pStyle w:val="ListParagraph"/>
-        <w:jc w:val="both"/>
-        <w:rPr>
-          <w:rFonts w:ascii="Times New Roman" w:eastAsia="Times New Roman" w:hAnsi="Times New Roman" w:cs="Times New Roman"/>
-          <w:b/>
-          <w:bCs/>
-          <w:sz w:val="24"/>
-          <w:szCs w:val="24"/>
-          <w:lang w:eastAsia="en-SG"/>
-        </w:rPr>
-      </w:pPr>
-    </w:p>
-    <w:p>
-      <w:pPr>
-        <w:pStyle w:val="ListParagraph"/>
-        <w:jc w:val="both"/>
-        <w:rPr>
-          <w:rFonts w:ascii="Times New Roman" w:eastAsia="Times New Roman" w:hAnsi="Times New Roman" w:cs="Times New Roman"/>
-          <w:b/>
-          <w:bCs/>
-          <w:sz w:val="24"/>
-          <w:szCs w:val="24"/>
-          <w:lang w:eastAsia="en-SG"/>
-        </w:rPr>
-      </w:pPr>
-      <w:r>
-        <w:rPr>
-          <w:noProof/>
-        </w:rPr>
-      </w:r>
-      <w:r>
-        <w:rPr>
-          <w:rFonts w:ascii="Segoe UI" w:hAnsi="Segoe UI" w:cs="Segoe UI"/>
-          <w:color w:val="000000"/>
-        </w:rPr>
-        <w:pict w14:anchorId="0194DCFC">
-          <v:shape id="_x0000_s1029" type="#_x0000_t202" style="width:299.25pt;height:31.75pt;visibility:visible;mso-height-percent:200;mso-left-percent:-10001;mso-top-percent:-10001;mso-wrap-distance-left:9pt;mso-wrap-distance-top:3.6pt;mso-wrap-distance-right:9pt;mso-wrap-distance-bottom:3.6pt;mso-position-horizontal:absolute;mso-position-horizontal-relative:char;mso-position-vertical:absolute;mso-position-vertical-relative:line;mso-height-percent:200;mso-left-percent:-10001;mso-top-percent:-10001;mso-width-relative:margin;mso-height-relative:margin;v-text-anchor:top" wrapcoords="-54 -514 -54 21600 21654 21600 21654 -514 -54 -514">
-            <v:textbox style="mso-next-textbox:#_x0000_s1029;mso-fit-shape-to-text:t">
-              <w:txbxContent>
-                <w:p>
-                  <w:pPr>
-                    <w:rPr>
-                      <w:rFonts w:ascii="Segoe UI" w:hAnsi="Segoe UI" w:cs="Segoe UI"/>
-                      <w:color w:val="000000"/>
-                    </w:rPr>
-                  </w:pPr>
-                  <w:proofErr w:type="spellStart"/>
-                  <w:r>
-                    <w:rPr>
-                      <w:rFonts w:ascii="Segoe UI" w:hAnsi="Segoe UI" w:cs="Segoe UI"/>
-                      <w:color w:val="000000"/>
-                    </w:rPr>
-                    <w:t>django</w:t>
-                  </w:r>
-                  <w:proofErr w:type="spellEnd"/>
-                  <w:r>
-                    <w:rPr>
-                      <w:rFonts w:ascii="Segoe UI" w:hAnsi="Segoe UI" w:cs="Segoe UI"/>
-                      <w:color w:val="000000"/>
-                    </w:rPr>
-                    <w:t>-admin </w:t>
-                  </w:r>
-                  <w:proofErr w:type="spellStart"/>
-                  <w:r>
-                    <w:rPr>
-                      <w:rFonts w:ascii="Segoe UI" w:hAnsi="Segoe UI" w:cs="Segoe UI"/>
-                      <w:color w:val="000000"/>
-                    </w:rPr>
-                    <w:t>startproject</w:t>
-                  </w:r>
-                  <w:proofErr w:type="spellEnd"/>
-                  <w:r>
-                    <w:rPr>
-                      <w:rFonts w:ascii="Segoe UI" w:hAnsi="Segoe UI" w:cs="Segoe UI"/>
-                      <w:color w:val="000000"/>
-                    </w:rPr>
-                    <w:t> proj_1</w:t>
-                  </w:r>
-                </w:p>
-                <w:p>
-                  <w:pPr>
-                    <w:rPr>
-                      <w:rFonts w:ascii="Segoe UI" w:hAnsi="Segoe UI" w:cs="Segoe UI"/>
-                      <w:color w:val="000000"/>
-                    </w:rPr>
-                  </w:pPr>
-                  <w:r>
-                    <w:rPr>
-                      <w:rFonts w:ascii="Segoe UI" w:hAnsi="Segoe UI" w:cs="Segoe UI"/>
-                      <w:color w:val="000000"/>
-                    </w:rPr>
-                    <w:t>cd proj_1</w:t>
-                  </w:r>
-                </w:p>
-                <w:p>
-                  <w:pPr>
-                    <w:rPr>
-                      <w:rFonts w:ascii="Segoe UI" w:hAnsi="Segoe UI" w:cs="Segoe UI"/>
-                      <w:color w:val="000000"/>
-                    </w:rPr>
-                  </w:pPr>
-                  <w:r>
-                    <w:rPr>
-                      <w:rFonts w:ascii="Segoe UI" w:hAnsi="Segoe UI" w:cs="Segoe UI"/>
-                      <w:color w:val="000000"/>
-                    </w:rPr>
-                    <w:t>python manage.py </w:t>
-                  </w:r>
-                  <w:proofErr w:type="spellStart"/>
-                  <w:r>
-                    <w:rPr>
-                      <w:rFonts w:ascii="Segoe UI" w:hAnsi="Segoe UI" w:cs="Segoe UI"/>
-                      <w:color w:val="000000"/>
-                    </w:rPr>
-                    <w:t>startapp</w:t>
-                  </w:r>
-                  <w:proofErr w:type="spellEnd"/>
-                  <w:r>
-                    <w:rPr>
-                      <w:rFonts w:ascii="Segoe UI" w:hAnsi="Segoe UI" w:cs="Segoe UI"/>
-                      <w:color w:val="000000"/>
-                    </w:rPr>
-                    <w:t> </w:t>
-                  </w:r>
-                  <w:proofErr w:type="spellStart"/>
-                  <w:r>
-                    <w:rPr>
-                      <w:rFonts w:ascii="Segoe UI" w:hAnsi="Segoe UI" w:cs="Segoe UI"/>
-                      <w:color w:val="000000"/>
-                    </w:rPr>
-                    <w:t>djangoapp</w:t>
-                  </w:r>
-                  <w:proofErr w:type="spellEnd"/>
-                  <w:r>
-                    <w:rPr>
-                      <w:rFonts w:ascii="Segoe UI" w:hAnsi="Segoe UI" w:cs="Segoe UI"/>
-                      <w:color w:val="000000"/>
-                    </w:rPr>
-                    <w:t>  </w:t>
-                  </w:r>
-                </w:p>
-                <w:p/>
-              </w:txbxContent>
-            </v:textbox>
-            <w10:anchorlock/>
-          </v:shape>
-        </w:pict>
-      </w:r>
-    </w:p>
-    <w:p>
-      <w:pPr>
-        <w:pStyle w:val="ListParagraph"/>
-        <w:numPr>
-          <w:ilvl w:val="0"/>
-          <w:numId w:val="12"/>
-        </w:numPr>
-        <w:jc w:val="both"/>
-        <w:rPr>
-          <w:rFonts w:ascii="Times New Roman" w:eastAsia="Times New Roman" w:hAnsi="Times New Roman" w:cs="Times New Roman"/>
-          <w:b/>
-          <w:bCs/>
-          <w:sz w:val="24"/>
-          <w:szCs w:val="24"/>
-          <w:lang w:eastAsia="en-SG"/>
-        </w:rPr>
-      </w:pPr>
-      <w:r>
-        <w:rPr>
-          <w:rFonts w:ascii="Times New Roman" w:eastAsia="Times New Roman" w:hAnsi="Times New Roman" w:cs="Times New Roman"/>
-          <w:b/>
-          <w:bCs/>
-          <w:sz w:val="24"/>
-          <w:szCs w:val="24"/>
-          <w:lang w:eastAsia="en-SG"/>
-        </w:rPr>
-        <w:t>Project Structure</w:t>
-      </w:r>
-    </w:p>
-    <w:p>
-      <w:pPr>
-        <w:pStyle w:val="ListParagraph"/>
-        <w:jc w:val="both"/>
-        <w:rPr>
-          <w:rFonts w:ascii="Times New Roman" w:eastAsia="Times New Roman" w:hAnsi="Times New Roman" w:cs="Times New Roman"/>
-          <w:b/>
-          <w:bCs/>
-          <w:sz w:val="24"/>
-          <w:szCs w:val="24"/>
-          <w:lang w:eastAsia="en-SG"/>
-        </w:rPr>
-      </w:pPr>
-      <w:r>
-        <w:rPr>
-          <w:noProof/>
-        </w:rPr>
-        <w:drawing>
-          <wp:inline distT="0" distB="0" distL="0" distR="0" wp14:anchorId="44B9F34D" wp14:editId="2CB7AE39">
-            <wp:extent cx="5731510" cy="3505200"/>
-            <wp:effectExtent l="0" t="0" r="0" b="0"/>
-            <wp:docPr id="13" name="Picture 13" descr="Text&#10;&#10;Description automatically generated"/>
-            <wp:cNvGraphicFramePr>
-              <a:graphicFrameLocks xmlns:a="http://schemas.openxmlformats.org/drawingml/2006/main" noChangeAspect="1"/>
-            </wp:cNvGraphicFramePr>
-            <a:graphic xmlns:a="http://schemas.openxmlformats.org/drawingml/2006/main">
-              <a:graphicData uri="http://schemas.openxmlformats.org/drawingml/2006/picture">
-                <pic:pic xmlns:pic="http://schemas.openxmlformats.org/drawingml/2006/picture">
-                  <pic:nvPicPr>
-                    <pic:cNvPr id="13" name="Picture 13" descr="Text&#10;&#10;Description automatically generated"/>
-                    <pic:cNvPicPr/>
-                  </pic:nvPicPr>
-                  <pic:blipFill>
-                    <a:blip r:embed="rId20"/>
-                    <a:stretch>
-                      <a:fillRect/>
-                    </a:stretch>
-                  </pic:blipFill>
-                  <pic:spPr>
-                    <a:xfrm>
-                      <a:off x="0" y="0"/>
-                      <a:ext cx="5731510" cy="3505200"/>
-                    </a:xfrm>
-                    <a:prstGeom prst="rect">
-                      <a:avLst/>
-                    </a:prstGeom>
-                  </pic:spPr>
-                </pic:pic>
-              </a:graphicData>
-            </a:graphic>
-          </wp:inline>
-        </w:drawing>
-      </w:r>
-    </w:p>
-    <w:p>
-      <w:pPr>
-        <w:pStyle w:val="ListParagraph"/>
-        <w:numPr>
-          <w:ilvl w:val="0"/>
-          <w:numId w:val="12"/>
-        </w:numPr>
-        <w:jc w:val="both"/>
-        <w:rPr>
-          <w:rFonts w:ascii="Times New Roman" w:eastAsia="Times New Roman" w:hAnsi="Times New Roman" w:cs="Times New Roman"/>
-          <w:b/>
-          <w:bCs/>
-          <w:sz w:val="24"/>
-          <w:szCs w:val="24"/>
-          <w:lang w:eastAsia="en-SG"/>
-        </w:rPr>
-      </w:pPr>
-      <w:r>
-        <w:rPr>
-          <w:rFonts w:ascii="Times New Roman" w:eastAsia="Times New Roman" w:hAnsi="Times New Roman" w:cs="Times New Roman"/>
-          <w:b/>
-          <w:bCs/>
-          <w:sz w:val="24"/>
-          <w:szCs w:val="24"/>
-          <w:lang w:eastAsia="en-SG"/>
-        </w:rPr>
-        <w:t>Database Setup and CRUD operations function definition</w:t>
-      </w:r>
-    </w:p>
-    <w:p>
-      <w:pPr>
-        <w:pStyle w:val="ListParagraph"/>
-        <w:jc w:val="both"/>
-        <w:rPr>
-          <w:rFonts w:ascii="Times New Roman" w:eastAsia="Times New Roman" w:hAnsi="Times New Roman" w:cs="Times New Roman"/>
-          <w:b/>
-          <w:bCs/>
-          <w:sz w:val="24"/>
-          <w:szCs w:val="24"/>
-          <w:lang w:eastAsia="en-SG"/>
-        </w:rPr>
-      </w:pPr>
-      <w:r>
-        <w:rPr>
-          <w:noProof/>
-        </w:rPr>
-        <w:lastRenderedPageBreak/>
-        <w:drawing>
-          <wp:inline distT="0" distB="0" distL="0" distR="0" wp14:anchorId="1DA38964" wp14:editId="25DA7C26">
-            <wp:extent cx="5731510" cy="5060950"/>
-            <wp:effectExtent l="0" t="0" r="0" b="0"/>
-            <wp:docPr id="17" name="Picture 17" descr="A screenshot of a computer&#10;&#10;Description automatically generated with medium confidence"/>
-            <wp:cNvGraphicFramePr>
-              <a:graphicFrameLocks xmlns:a="http://schemas.openxmlformats.org/drawingml/2006/main" noChangeAspect="1"/>
-            </wp:cNvGraphicFramePr>
-            <a:graphic xmlns:a="http://schemas.openxmlformats.org/drawingml/2006/main">
-              <a:graphicData uri="http://schemas.openxmlformats.org/drawingml/2006/picture">
-                <pic:pic xmlns:pic="http://schemas.openxmlformats.org/drawingml/2006/picture">
-                  <pic:nvPicPr>
-                    <pic:cNvPr id="17" name="Picture 17" descr="A screenshot of a computer&#10;&#10;Description automatically generated with medium confidence"/>
-                    <pic:cNvPicPr/>
-                  </pic:nvPicPr>
-                  <pic:blipFill>
-                    <a:blip r:embed="rId21"/>
-                    <a:stretch>
-                      <a:fillRect/>
-                    </a:stretch>
-                  </pic:blipFill>
-                  <pic:spPr>
-                    <a:xfrm>
-                      <a:off x="0" y="0"/>
-                      <a:ext cx="5731510" cy="5060950"/>
-                    </a:xfrm>
-                    <a:prstGeom prst="rect">
-                      <a:avLst/>
-                    </a:prstGeom>
-                  </pic:spPr>
-                </pic:pic>
-              </a:graphicData>
-            </a:graphic>
-          </wp:inline>
-        </w:drawing>
-      </w:r>
-    </w:p>
-    <w:p>
-      <w:pPr>
-        <w:pStyle w:val="ListParagraph"/>
-        <w:numPr>
-          <w:ilvl w:val="0"/>
-          <w:numId w:val="12"/>
-        </w:numPr>
-        <w:jc w:val="both"/>
-        <w:rPr>
-          <w:rFonts w:ascii="Times New Roman" w:eastAsia="Times New Roman" w:hAnsi="Times New Roman" w:cs="Times New Roman"/>
-          <w:b/>
-          <w:bCs/>
-          <w:sz w:val="24"/>
-          <w:szCs w:val="24"/>
-          <w:lang w:eastAsia="en-SG"/>
-        </w:rPr>
-      </w:pPr>
-      <w:r>
-        <w:rPr>
-          <w:rFonts w:ascii="Times New Roman" w:eastAsia="Times New Roman" w:hAnsi="Times New Roman" w:cs="Times New Roman"/>
-          <w:b/>
-          <w:bCs/>
-          <w:sz w:val="24"/>
-          <w:szCs w:val="24"/>
-          <w:lang w:eastAsia="en-SG"/>
-        </w:rPr>
-        <w:t>Create URLs</w:t>
-      </w:r>
-    </w:p>
-    <w:p>
-      <w:pPr>
-        <w:pStyle w:val="ListParagraph"/>
-        <w:numPr>
-          <w:ilvl w:val="0"/>
-          <w:numId w:val="12"/>
-        </w:numPr>
-        <w:jc w:val="both"/>
-        <w:rPr>
-          <w:rFonts w:ascii="Times New Roman" w:eastAsia="Times New Roman" w:hAnsi="Times New Roman" w:cs="Times New Roman"/>
-          <w:b/>
-          <w:bCs/>
-          <w:sz w:val="24"/>
-          <w:szCs w:val="24"/>
-          <w:lang w:eastAsia="en-SG"/>
-        </w:rPr>
-      </w:pPr>
-      <w:r>
-        <w:rPr>
-          <w:rFonts w:ascii="Times New Roman" w:eastAsia="Times New Roman" w:hAnsi="Times New Roman" w:cs="Times New Roman"/>
-          <w:b/>
-          <w:bCs/>
-          <w:sz w:val="24"/>
-          <w:szCs w:val="24"/>
-          <w:lang w:eastAsia="en-SG"/>
-        </w:rPr>
-        <w:t>Create html templates</w:t>
-      </w:r>
-    </w:p>
-    <w:p>
-      <w:pPr>
-        <w:pStyle w:val="ListParagraph"/>
-        <w:numPr>
-          <w:ilvl w:val="0"/>
-          <w:numId w:val="12"/>
-        </w:numPr>
-        <w:jc w:val="both"/>
-        <w:rPr>
-          <w:rFonts w:ascii="Times New Roman" w:eastAsia="Times New Roman" w:hAnsi="Times New Roman" w:cs="Times New Roman"/>
-          <w:b/>
-          <w:bCs/>
-          <w:sz w:val="24"/>
-          <w:szCs w:val="24"/>
-          <w:lang w:eastAsia="en-SG"/>
-        </w:rPr>
-      </w:pPr>
-      <w:r>
-        <w:rPr>
-          <w:rFonts w:ascii="Times New Roman" w:eastAsia="Times New Roman" w:hAnsi="Times New Roman" w:cs="Times New Roman"/>
-          <w:b/>
-          <w:bCs/>
-          <w:sz w:val="24"/>
-          <w:szCs w:val="24"/>
-          <w:lang w:eastAsia="en-SG"/>
-        </w:rPr>
-        <w:t>Run server</w:t>
-      </w:r>
-    </w:p>
-    <w:p>
-      <w:pPr>
-        <w:pStyle w:val="ListParagraph"/>
-        <w:rPr>
-          <w:rFonts w:ascii="Times New Roman" w:eastAsia="Times New Roman" w:hAnsi="Times New Roman" w:cs="Times New Roman"/>
-          <w:b/>
-          <w:bCs/>
-          <w:sz w:val="24"/>
-          <w:szCs w:val="24"/>
-          <w:lang w:eastAsia="en-SG"/>
-        </w:rPr>
-      </w:pPr>
-    </w:p>
-    <w:p>
-      <w:pPr>
-        <w:pStyle w:val="ListParagraph"/>
-        <w:jc w:val="both"/>
-        <w:rPr>
-          <w:rFonts w:ascii="Segoe UI" w:hAnsi="Segoe UI" w:cs="Segoe UI"/>
-          <w:color w:val="000000"/>
-        </w:rPr>
-      </w:pPr>
-      <w:r>
-        <w:rPr>
-          <w:noProof/>
-        </w:rPr>
-      </w:r>
-      <w:r>
-        <w:rPr>
-          <w:rFonts w:ascii="Segoe UI" w:hAnsi="Segoe UI" w:cs="Segoe UI"/>
-          <w:color w:val="000000"/>
-        </w:rPr>
-        <w:pict w14:anchorId="46EE7096">
-          <v:shape id="_x0000_s1028" type="#_x0000_t202" style="width:299.25pt;height:31.75pt;visibility:visible;mso-height-percent:200;mso-left-percent:-10001;mso-top-percent:-10001;mso-wrap-distance-left:9pt;mso-wrap-distance-top:3.6pt;mso-wrap-distance-right:9pt;mso-wrap-distance-bottom:3.6pt;mso-position-horizontal:absolute;mso-position-horizontal-relative:char;mso-position-vertical:absolute;mso-position-vertical-relative:line;mso-height-percent:200;mso-left-percent:-10001;mso-top-percent:-10001;mso-width-relative:margin;mso-height-relative:margin;v-text-anchor:top" wrapcoords="-54 -514 -54 21600 21654 21600 21654 -514 -54 -514">
-            <v:textbox style="mso-next-textbox:#_x0000_s1028;mso-fit-shape-to-text:t">
-              <w:txbxContent>
-                <w:p>
-                  <w:r>
-                    <w:rPr>
-                      <w:rFonts w:ascii="Segoe UI" w:hAnsi="Segoe UI" w:cs="Segoe UI"/>
-                      <w:color w:val="000000"/>
-                    </w:rPr>
-                    <w:t xml:space="preserve">Python manage.py </w:t>
-                  </w:r>
-                  <w:proofErr w:type="spellStart"/>
-                  <w:r>
-                    <w:rPr>
-                      <w:rFonts w:ascii="Segoe UI" w:hAnsi="Segoe UI" w:cs="Segoe UI"/>
-                      <w:color w:val="000000"/>
-                    </w:rPr>
-                    <w:t>runserver</w:t>
-                  </w:r>
-                  <w:proofErr w:type="spellEnd"/>
-                </w:p>
-              </w:txbxContent>
-            </v:textbox>
-            <w10:anchorlock/>
-          </v:shape>
-        </w:pict>
-      </w:r>
-    </w:p>
-    <w:p>
-      <w:pPr>
-        <w:pStyle w:val="ListParagraph"/>
-        <w:jc w:val="both"/>
-        <w:rPr>
-          <w:rFonts w:ascii="Times New Roman" w:eastAsia="Times New Roman" w:hAnsi="Times New Roman" w:cs="Times New Roman"/>
-          <w:b/>
-          <w:bCs/>
-          <w:sz w:val="24"/>
-          <w:szCs w:val="24"/>
-          <w:lang w:eastAsia="en-SG"/>
-        </w:rPr>
-      </w:pPr>
-      <w:r>
-        <w:rPr>
-          <w:noProof/>
-        </w:rPr>
-        <w:drawing>
-          <wp:inline distT="0" distB="0" distL="0" distR="0" wp14:anchorId="49D987D5" wp14:editId="393CE1E7">
-            <wp:extent cx="5731510" cy="1939925"/>
-            <wp:effectExtent l="0" t="0" r="0" b="0"/>
-            <wp:docPr id="18" name="Picture 18" descr="Text&#10;&#10;Description automatically generated"/>
-            <wp:cNvGraphicFramePr>
-              <a:graphicFrameLocks xmlns:a="http://schemas.openxmlformats.org/drawingml/2006/main" noChangeAspect="1"/>
-            </wp:cNvGraphicFramePr>
-            <a:graphic xmlns:a="http://schemas.openxmlformats.org/drawingml/2006/main">
-              <a:graphicData uri="http://schemas.openxmlformats.org/drawingml/2006/picture">
-                <pic:pic xmlns:pic="http://schemas.openxmlformats.org/drawingml/2006/picture">
-                  <pic:nvPicPr>
-                    <pic:cNvPr id="18" name="Picture 18" descr="Text&#10;&#10;Description automatically generated"/>
-                    <pic:cNvPicPr/>
-                  </pic:nvPicPr>
-                  <pic:blipFill>
-                    <a:blip r:embed="rId22"/>
-                    <a:stretch>
-                      <a:fillRect/>
-                    </a:stretch>
-                  </pic:blipFill>
-                  <pic:spPr>
-                    <a:xfrm>
-                      <a:off x="0" y="0"/>
-                      <a:ext cx="5731510" cy="1939925"/>
-                    </a:xfrm>
-                    <a:prstGeom prst="rect">
-                      <a:avLst/>
-                    </a:prstGeom>
-                  </pic:spPr>
-                </pic:pic>
-              </a:graphicData>
-            </a:graphic>
-          </wp:inline>
-        </w:drawing>
-      </w:r>
-    </w:p>
-    <w:p>
-      <w:pPr>
-        <w:pStyle w:val="ListParagraph"/>
-        <w:jc w:val="both"/>
-        <w:rPr>
-          <w:rFonts w:ascii="Times New Roman" w:eastAsia="Times New Roman" w:hAnsi="Times New Roman" w:cs="Times New Roman"/>
-          <w:b/>
-          <w:bCs/>
-          <w:sz w:val="24"/>
-          <w:szCs w:val="24"/>
-          <w:lang w:eastAsia="en-SG"/>
-        </w:rPr>
-      </w:pPr>
-    </w:p>
-    <w:p>
-      <w:pPr>
-        <w:pStyle w:val="ListParagraph"/>
-        <w:jc w:val="both"/>
-        <w:rPr>
-          <w:rFonts w:ascii="Times New Roman" w:eastAsia="Times New Roman" w:hAnsi="Times New Roman" w:cs="Times New Roman"/>
-          <w:b/>
-          <w:bCs/>
-          <w:sz w:val="24"/>
-          <w:szCs w:val="24"/>
-          <w:lang w:eastAsia="en-SG"/>
-        </w:rPr>
-      </w:pPr>
-      <w:r>
-        <w:rPr>
-          <w:rFonts w:ascii="Times New Roman" w:eastAsia="Times New Roman" w:hAnsi="Times New Roman" w:cs="Times New Roman"/>
-          <w:b/>
-          <w:bCs/>
-          <w:sz w:val="24"/>
-          <w:szCs w:val="24"/>
-          <w:lang w:eastAsia="en-SG"/>
-        </w:rPr>
-        <w:lastRenderedPageBreak/>
-        <w:drawing>
-          <wp:inline distT="0" distB="0" distL="0" distR="0" wp14:anchorId="6FB3277E" wp14:editId="46FEFF0A">
-            <wp:extent cx="5731510" cy="2236470"/>
-            <wp:effectExtent l="0" t="0" r="0" b="0"/>
-            <wp:docPr id="19" name="Picture 19" descr="Graphical user interface, text, application, email&#10;&#10;Description automatically generated"/>
-            <wp:cNvGraphicFramePr>
-              <a:graphicFrameLocks xmlns:a="http://schemas.openxmlformats.org/drawingml/2006/main" noChangeAspect="1"/>
-            </wp:cNvGraphicFramePr>
-            <a:graphic xmlns:a="http://schemas.openxmlformats.org/drawingml/2006/main">
-              <a:graphicData uri="http://schemas.openxmlformats.org/drawingml/2006/picture">
-                <pic:pic xmlns:pic="http://schemas.openxmlformats.org/drawingml/2006/picture">
-                  <pic:nvPicPr>
-                    <pic:cNvPr id="19" name="Picture 19" descr="Graphical user interface, text, application, email&#10;&#10;Description automatically generated"/>
-                    <pic:cNvPicPr/>
-                  </pic:nvPicPr>
-                  <pic:blipFill>
-                    <a:blip r:embed="rId23"/>
-                    <a:stretch>
-                      <a:fillRect/>
-                    </a:stretch>
-                  </pic:blipFill>
-                  <pic:spPr>
-                    <a:xfrm>
-                      <a:off x="0" y="0"/>
-                      <a:ext cx="5731510" cy="2236470"/>
-                    </a:xfrm>
-                    <a:prstGeom prst="rect">
-                      <a:avLst/>
-                    </a:prstGeom>
-                  </pic:spPr>
-                </pic:pic>
-              </a:graphicData>
-            </a:graphic>
-          </wp:inline>
-        </w:drawing>
-      </w:r>
-    </w:p>
-    <w:p>
-      <w:pPr>
-        <w:pStyle w:val="ListParagraph"/>
-        <w:jc w:val="both"/>
-        <w:rPr>
-          <w:rFonts w:ascii="Times New Roman" w:eastAsia="Times New Roman" w:hAnsi="Times New Roman" w:cs="Times New Roman"/>
-          <w:b/>
-          <w:bCs/>
-          <w:sz w:val="24"/>
-          <w:szCs w:val="24"/>
-          <w:lang w:eastAsia="en-SG"/>
-        </w:rPr>
-      </w:pPr>
-      <w:r>
-        <w:rPr>
-          <w:rFonts w:ascii="Times New Roman" w:eastAsia="Times New Roman" w:hAnsi="Times New Roman" w:cs="Times New Roman"/>
-          <w:b/>
-          <w:bCs/>
-          <w:sz w:val="24"/>
-          <w:szCs w:val="24"/>
-          <w:lang w:eastAsia="en-SG"/>
-        </w:rPr>
-        <w:drawing>
-          <wp:inline distT="0" distB="0" distL="0" distR="0" wp14:anchorId="3F8AFC9F" wp14:editId="520A3F5F">
-            <wp:extent cx="5731510" cy="1172845"/>
-            <wp:effectExtent l="0" t="0" r="0" b="0"/>
-            <wp:docPr id="20" name="Picture 20" descr="Graphical user interface, text, application&#10;&#10;Description automatically generated"/>
-            <wp:cNvGraphicFramePr>
-              <a:graphicFrameLocks xmlns:a="http://schemas.openxmlformats.org/drawingml/2006/main" noChangeAspect="1"/>
-            </wp:cNvGraphicFramePr>
-            <a:graphic xmlns:a="http://schemas.openxmlformats.org/drawingml/2006/main">
-              <a:graphicData uri="http://schemas.openxmlformats.org/drawingml/2006/picture">
-                <pic:pic xmlns:pic="http://schemas.openxmlformats.org/drawingml/2006/picture">
-                  <pic:nvPicPr>
-                    <pic:cNvPr id="20" name="Picture 20" descr="Graphical user interface, text, application&#10;&#10;Description automatically generated"/>
-                    <pic:cNvPicPr/>
-                  </pic:nvPicPr>
-                  <pic:blipFill>
-                    <a:blip r:embed="rId24"/>
-                    <a:stretch>
-                      <a:fillRect/>
-                    </a:stretch>
-                  </pic:blipFill>
-                  <pic:spPr>
-                    <a:xfrm>
-                      <a:off x="0" y="0"/>
-                      <a:ext cx="5731510" cy="1172845"/>
-                    </a:xfrm>
-                    <a:prstGeom prst="rect">
-                      <a:avLst/>
-                    </a:prstGeom>
-                  </pic:spPr>
-                </pic:pic>
-              </a:graphicData>
-            </a:graphic>
-          </wp:inline>
-        </w:drawing>
-      </w:r>
-    </w:p>
-    <w:p>
-      <w:pPr>
-        <w:pStyle w:val="ListParagraph"/>
-        <w:jc w:val="both"/>
-        <w:rPr>
-          <w:rFonts w:ascii="Times New Roman" w:eastAsia="Times New Roman" w:hAnsi="Times New Roman" w:cs="Times New Roman"/>
-          <w:b/>
-          <w:bCs/>
-          <w:sz w:val="24"/>
-          <w:szCs w:val="24"/>
-          <w:lang w:eastAsia="en-SG"/>
-        </w:rPr>
-      </w:pPr>
-    </w:p>
-    <w:p>
-      <w:pPr>
-        <w:pStyle w:val="ListParagraph"/>
-        <w:jc w:val="both"/>
-        <w:rPr>
-          <w:rFonts w:ascii="Times New Roman" w:eastAsia="Times New Roman" w:hAnsi="Times New Roman" w:cs="Times New Roman"/>
-          <w:b/>
-          <w:bCs/>
-          <w:sz w:val="24"/>
-          <w:szCs w:val="24"/>
-          <w:lang w:eastAsia="en-SG"/>
-        </w:rPr>
-      </w:pPr>
-      <w:r>
-        <w:rPr>
-          <w:rFonts w:ascii="Times New Roman" w:eastAsia="Times New Roman" w:hAnsi="Times New Roman" w:cs="Times New Roman"/>
-          <w:b/>
-          <w:bCs/>
-          <w:sz w:val="24"/>
-          <w:szCs w:val="24"/>
-          <w:lang w:eastAsia="en-SG"/>
-        </w:rPr>
-        <w:lastRenderedPageBreak/>
-        <w:drawing>
-          <wp:inline distT="0" distB="0" distL="0" distR="0" wp14:anchorId="6E2DF0A8" wp14:editId="7376525E">
-            <wp:extent cx="5731510" cy="6155055"/>
-            <wp:effectExtent l="0" t="0" r="0" b="0"/>
-            <wp:docPr id="21" name="Picture 21" descr="Table&#10;&#10;Description automatically generated with medium confidence"/>
-            <wp:cNvGraphicFramePr>
-              <a:graphicFrameLocks xmlns:a="http://schemas.openxmlformats.org/drawingml/2006/main" noChangeAspect="1"/>
-            </wp:cNvGraphicFramePr>
-            <a:graphic xmlns:a="http://schemas.openxmlformats.org/drawingml/2006/main">
-              <a:graphicData uri="http://schemas.openxmlformats.org/drawingml/2006/picture">
-                <pic:pic xmlns:pic="http://schemas.openxmlformats.org/drawingml/2006/picture">
-                  <pic:nvPicPr>
-                    <pic:cNvPr id="21" name="Picture 21" descr="Table&#10;&#10;Description automatically generated with medium confidence"/>
-                    <pic:cNvPicPr/>
-                  </pic:nvPicPr>
-                  <pic:blipFill>
-                    <a:blip r:embed="rId25"/>
-                    <a:stretch>
-                      <a:fillRect/>
-                    </a:stretch>
-                  </pic:blipFill>
-                  <pic:spPr>
-                    <a:xfrm>
-                      <a:off x="0" y="0"/>
-                      <a:ext cx="5731510" cy="6155055"/>
-                    </a:xfrm>
-                    <a:prstGeom prst="rect">
-                      <a:avLst/>
-                    </a:prstGeom>
-                  </pic:spPr>
-                </pic:pic>
-              </a:graphicData>
-            </a:graphic>
-          </wp:inline>
-        </w:drawing>
-      </w:r>
-    </w:p>
-    <w:p>
-      <w:pPr>
-        <w:pStyle w:val="ListParagraph"/>
-        <w:jc w:val="both"/>
-        <w:rPr>
-          <w:rFonts w:ascii="Times New Roman" w:eastAsia="Times New Roman" w:hAnsi="Times New Roman" w:cs="Times New Roman"/>
-          <w:b/>
-          <w:bCs/>
-          <w:sz w:val="24"/>
-          <w:szCs w:val="24"/>
-          <w:lang w:eastAsia="en-SG"/>
-        </w:rPr>
-      </w:pPr>
-      <w:r>
-        <w:rPr>
-          <w:rFonts w:ascii="Times New Roman" w:eastAsia="Times New Roman" w:hAnsi="Times New Roman" w:cs="Times New Roman"/>
-          <w:b/>
-          <w:bCs/>
-          <w:sz w:val="24"/>
-          <w:szCs w:val="24"/>
-          <w:lang w:eastAsia="en-SG"/>
-        </w:rPr>
-        <w:lastRenderedPageBreak/>
-        <w:drawing>
-          <wp:inline distT="0" distB="0" distL="0" distR="0" wp14:anchorId="1D42CB60" wp14:editId="2680D2A8">
-            <wp:extent cx="5731510" cy="6931025"/>
-            <wp:effectExtent l="0" t="0" r="0" b="0"/>
-            <wp:docPr id="22" name="Picture 22" descr="Graphical user interface&#10;&#10;Description automatically generated"/>
-            <wp:cNvGraphicFramePr>
-              <a:graphicFrameLocks xmlns:a="http://schemas.openxmlformats.org/drawingml/2006/main" noChangeAspect="1"/>
-            </wp:cNvGraphicFramePr>
-            <a:graphic xmlns:a="http://schemas.openxmlformats.org/drawingml/2006/main">
-              <a:graphicData uri="http://schemas.openxmlformats.org/drawingml/2006/picture">
-                <pic:pic xmlns:pic="http://schemas.openxmlformats.org/drawingml/2006/picture">
-                  <pic:nvPicPr>
-                    <pic:cNvPr id="22" name="Picture 22" descr="Graphical user interface&#10;&#10;Description automatically generated"/>
-                    <pic:cNvPicPr/>
-                  </pic:nvPicPr>
-                  <pic:blipFill>
-                    <a:blip r:embed="rId26"/>
-                    <a:stretch>
-                      <a:fillRect/>
-                    </a:stretch>
-                  </pic:blipFill>
-                  <pic:spPr>
-                    <a:xfrm>
-                      <a:off x="0" y="0"/>
-                      <a:ext cx="5731510" cy="6931025"/>
-                    </a:xfrm>
-                    <a:prstGeom prst="rect">
-                      <a:avLst/>
-                    </a:prstGeom>
-                  </pic:spPr>
-                </pic:pic>
-              </a:graphicData>
-            </a:graphic>
-          </wp:inline>
-        </w:drawing>
-      </w:r>
-    </w:p>
-    <w:p>
-      <w:pPr>
-        <w:pStyle w:val="ListParagraph"/>
-        <w:numPr>
-          <w:ilvl w:val="0"/>
-          <w:numId w:val="12"/>
-        </w:numPr>
-        <w:jc w:val="both"/>
-        <w:rPr>
-          <w:rFonts w:ascii="Times New Roman" w:eastAsia="Times New Roman" w:hAnsi="Times New Roman" w:cs="Times New Roman"/>
-          <w:b/>
-          <w:bCs/>
-          <w:sz w:val="24"/>
-          <w:szCs w:val="24"/>
-          <w:lang w:eastAsia="en-SG"/>
-        </w:rPr>
-      </w:pPr>
-      <w:r>
-        <w:rPr>
-          <w:rFonts w:ascii="Times New Roman" w:eastAsia="Times New Roman" w:hAnsi="Times New Roman" w:cs="Times New Roman"/>
-          <w:b/>
-          <w:bCs/>
-          <w:sz w:val="24"/>
-          <w:szCs w:val="24"/>
-          <w:lang w:eastAsia="en-SG"/>
-        </w:rPr>
-        <w:t>Improve Design through bootstrap</w:t>
-      </w:r>
-    </w:p>
-    <w:p>
-      <w:pPr>
-        <w:pStyle w:val="ListParagraph"/>
-        <w:jc w:val="both"/>
-        <w:rPr>
-          <w:rFonts w:ascii="Times New Roman" w:eastAsia="Times New Roman" w:hAnsi="Times New Roman" w:cs="Times New Roman"/>
-          <w:b/>
-          <w:bCs/>
-          <w:sz w:val="24"/>
-          <w:szCs w:val="24"/>
-          <w:lang w:eastAsia="en-SG"/>
-        </w:rPr>
-      </w:pPr>
-      <w:r>
-        <w:rPr>
-          <w:noProof/>
-        </w:rPr>
-      </w:r>
-      <w:r>
-        <w:rPr>
-          <w:rFonts w:ascii="Segoe UI" w:hAnsi="Segoe UI" w:cs="Segoe UI"/>
-          <w:color w:val="000000"/>
-        </w:rPr>
-        <w:pict w14:anchorId="4461F772">
-          <v:shape id="_x0000_s1027" type="#_x0000_t202" style="width:476.25pt;height:183.55pt;visibility:visible;mso-height-percent:200;mso-left-percent:-10001;mso-top-percent:-10001;mso-wrap-distance-left:9pt;mso-wrap-distance-top:3.6pt;mso-wrap-distance-right:9pt;mso-wrap-distance-bottom:3.6pt;mso-position-horizontal:absolute;mso-position-horizontal-relative:char;mso-position-vertical:absolute;mso-position-vertical-relative:line;mso-height-percent:200;mso-left-percent:-10001;mso-top-percent:-10001;mso-width-relative:margin;mso-height-relative:margin;v-text-anchor:top" wrapcoords="-54 -514 -54 21600 21654 21600 21654 -514 -54 -514">
-            <v:textbox style="mso-next-textbox:#_x0000_s1027;mso-fit-shape-to-text:t">
-              <w:txbxContent>
-                <w:p>
-                  <w:pPr>
-                    <w:jc w:val="both"/>
-                    <w:rPr>
-                      <w:rFonts w:ascii="Times New Roman" w:eastAsia="Times New Roman" w:hAnsi="Times New Roman" w:cs="Times New Roman"/>
-                      <w:b/>
-                      <w:bCs/>
-                      <w:sz w:val="24"/>
-                      <w:szCs w:val="24"/>
-                      <w:lang w:eastAsia="en-SG"/>
-                    </w:rPr>
-                  </w:pPr>
-                </w:p>
-                <w:p>
-                  <w:pPr>
-                    <w:jc w:val="both"/>
-                    <w:rPr>
-                      <w:rFonts w:ascii="Times New Roman" w:eastAsia="Times New Roman" w:hAnsi="Times New Roman" w:cs="Times New Roman"/>
-                      <w:b/>
-                      <w:bCs/>
-                      <w:sz w:val="24"/>
-                      <w:szCs w:val="24"/>
-                      <w:lang w:eastAsia="en-SG"/>
-                    </w:rPr>
-                  </w:pPr>
-                  <w:hyperlink r:id="rId27" w:history="1">
-                    <w:r>
-                      <w:rPr>
-                        <w:rStyle w:val="Hyperlink"/>
-                      </w:rPr>
-                      <w:t>Bootstrap · The most popular HTML, CSS, and JS library in the world. (getbootstrap.com)</w:t>
-                    </w:r>
-                  </w:hyperlink>
-                </w:p>
-                <w:p>
-                  <w:pPr>
-                    <w:tabs>
-                      <w:tab w:val="left" w:pos="916"/>
-                      <w:tab w:val="left" w:pos="1832"/>
-                      <w:tab w:val="left" w:pos="2748"/>
-                      <w:tab w:val="left" w:pos="3664"/>
-                      <w:tab w:val="left" w:pos="4580"/>
-                      <w:tab w:val="left" w:pos="5496"/>
-                      <w:tab w:val="left" w:pos="6412"/>
-                      <w:tab w:val="left" w:pos="7328"/>
-                      <w:tab w:val="left" w:pos="8244"/>
-                      <w:tab w:val="left" w:pos="9160"/>
-                      <w:tab w:val="left" w:pos="10076"/>
-                      <w:tab w:val="left" w:pos="10992"/>
-                      <w:tab w:val="left" w:pos="11908"/>
-                      <w:tab w:val="left" w:pos="12824"/>
-                      <w:tab w:val="left" w:pos="13740"/>
-                      <w:tab w:val="left" w:pos="14656"/>
-                    </w:tabs>
-                    <w:spacing w:after="0" w:line="240" w:lineRule="auto"/>
-                    <w:rPr>
-                      <w:rFonts w:ascii="var(--bs-font-monospace)" w:eastAsia="Times New Roman" w:hAnsi="var(--bs-font-monospace)" w:cs="Courier New"/>
-                      <w:color w:val="212529"/>
-                      <w:sz w:val="20"/>
-                      <w:szCs w:val="20"/>
-                      <w:lang w:eastAsia="en-SG"/>
-                    </w:rPr>
-                  </w:pPr>
-                  <w:proofErr w:type="gramStart"/>
-                  <w:r>
-                    <w:rPr>
-                      <w:rFonts w:ascii="var(--bs-font-monospace)" w:eastAsia="Times New Roman" w:hAnsi="var(--bs-font-monospace)" w:cs="Courier New"/>
-                      <w:color w:val="212529"/>
-                      <w:sz w:val="20"/>
-                      <w:szCs w:val="20"/>
-                      <w:lang w:eastAsia="en-SG"/>
-                    </w:rPr>
-                    <w:t>&lt;!--</w:t>
-                  </w:r>
-                  <w:proofErr w:type="gramEnd"/>
-                  <w:r>
-                    <w:rPr>
-                      <w:rFonts w:ascii="var(--bs-font-monospace)" w:eastAsia="Times New Roman" w:hAnsi="var(--bs-font-monospace)" w:cs="Courier New"/>
-                      <w:color w:val="212529"/>
-                      <w:sz w:val="20"/>
-                      <w:szCs w:val="20"/>
-                      <w:lang w:eastAsia="en-SG"/>
-                    </w:rPr>
-                    <w:t xml:space="preserve"> CSS only --&gt;</w:t>
-                  </w:r>
-                </w:p>
-                <w:p>
-                  <w:pPr>
-                    <w:tabs>
-                      <w:tab w:val="left" w:pos="916"/>
-                      <w:tab w:val="left" w:pos="1832"/>
-                      <w:tab w:val="left" w:pos="2748"/>
-                      <w:tab w:val="left" w:pos="3664"/>
-                      <w:tab w:val="left" w:pos="4580"/>
-                      <w:tab w:val="left" w:pos="5496"/>
-                      <w:tab w:val="left" w:pos="6412"/>
-                      <w:tab w:val="left" w:pos="7328"/>
-                      <w:tab w:val="left" w:pos="8244"/>
-                      <w:tab w:val="left" w:pos="9160"/>
-                      <w:tab w:val="left" w:pos="10076"/>
-                      <w:tab w:val="left" w:pos="10992"/>
-                      <w:tab w:val="left" w:pos="11908"/>
-                      <w:tab w:val="left" w:pos="12824"/>
-                      <w:tab w:val="left" w:pos="13740"/>
-                      <w:tab w:val="left" w:pos="14656"/>
-                    </w:tabs>
-                    <w:spacing w:after="0" w:line="240" w:lineRule="auto"/>
-                    <w:rPr>
-                      <w:rFonts w:ascii="var(--bs-font-monospace)" w:eastAsia="Times New Roman" w:hAnsi="var(--bs-font-monospace)" w:cs="Courier New"/>
-                      <w:color w:val="212529"/>
-                      <w:sz w:val="21"/>
-                      <w:szCs w:val="21"/>
-                      <w:lang w:eastAsia="en-SG"/>
-                    </w:rPr>
-                  </w:pPr>
-                  <w:r>
-                    <w:rPr>
-                      <w:rFonts w:ascii="var(--bs-font-monospace)" w:eastAsia="Times New Roman" w:hAnsi="var(--bs-font-monospace)" w:cs="Courier New"/>
-                      <w:color w:val="212529"/>
-                      <w:sz w:val="20"/>
-                      <w:szCs w:val="20"/>
-                      <w:lang w:eastAsia="en-SG"/>
-                    </w:rPr>
-                    <w:t xml:space="preserve">&lt;link href="https://cdn.jsdelivr.net/npm/bootstrap@5.2.3/dist/css/bootstrap.min.css" </w:t>
-                  </w:r>
-                  <w:proofErr w:type="spellStart"/>
-                  <w:r>
-                    <w:rPr>
-                      <w:rFonts w:ascii="var(--bs-font-monospace)" w:eastAsia="Times New Roman" w:hAnsi="var(--bs-font-monospace)" w:cs="Courier New"/>
-                      <w:color w:val="212529"/>
-                      <w:sz w:val="20"/>
-                      <w:szCs w:val="20"/>
-                      <w:lang w:eastAsia="en-SG"/>
-                    </w:rPr>
-                    <w:t>rel</w:t>
-                  </w:r>
-                  <w:proofErr w:type="spellEnd"/>
-                  <w:r>
-                    <w:rPr>
-                      <w:rFonts w:ascii="var(--bs-font-monospace)" w:eastAsia="Times New Roman" w:hAnsi="var(--bs-font-monospace)" w:cs="Courier New"/>
-                      <w:color w:val="212529"/>
-                      <w:sz w:val="20"/>
-                      <w:szCs w:val="20"/>
-                      <w:lang w:eastAsia="en-SG"/>
-                    </w:rPr>
-                    <w:t xml:space="preserve">="stylesheet" integrity="sha384-rbsA2VBKQhggwzxH7pPCaAqO46MgnOM80zW1RWuH61DGLwZJEdK2Kadq2F9CUG65" </w:t>
-                  </w:r>
-                  <w:proofErr w:type="spellStart"/>
-                  <w:r>
-                    <w:rPr>
-                      <w:rFonts w:ascii="var(--bs-font-monospace)" w:eastAsia="Times New Roman" w:hAnsi="var(--bs-font-monospace)" w:cs="Courier New"/>
-                      <w:color w:val="212529"/>
-                      <w:sz w:val="20"/>
-                      <w:szCs w:val="20"/>
-                      <w:lang w:eastAsia="en-SG"/>
-                    </w:rPr>
-                    <w:t>crossorigin</w:t>
-                  </w:r>
-                  <w:proofErr w:type="spellEnd"/>
-                  <w:r>
-                    <w:rPr>
-                      <w:rFonts w:ascii="var(--bs-font-monospace)" w:eastAsia="Times New Roman" w:hAnsi="var(--bs-font-monospace)" w:cs="Courier New"/>
-                      <w:color w:val="212529"/>
-                      <w:sz w:val="20"/>
-                      <w:szCs w:val="20"/>
-                      <w:lang w:eastAsia="en-SG"/>
-                    </w:rPr>
-                    <w:t>="anonymous"&gt;</w:t>
-                  </w:r>
-                </w:p>
-                <w:p>
-                  <w:pPr>
-                    <w:jc w:val="both"/>
-                    <w:rPr>
-                      <w:rFonts w:ascii="Times New Roman" w:eastAsia="Times New Roman" w:hAnsi="Times New Roman" w:cs="Times New Roman"/>
-                      <w:b/>
-                      <w:bCs/>
-                      <w:sz w:val="24"/>
-                      <w:szCs w:val="24"/>
-                      <w:lang w:eastAsia="en-SG"/>
-                    </w:rPr>
-                  </w:pPr>
-                </w:p>
-                <w:p/>
-              </w:txbxContent>
-            </v:textbox>
-            <w10:anchorlock/>
-          </v:shape>
-        </w:pict>
-      </w:r>
-    </w:p>
-    <w:p>
-      <w:pPr>
-        <w:pStyle w:val="ListParagraph"/>
-        <w:numPr>
-          <w:ilvl w:val="0"/>
-          <w:numId w:val="12"/>
-        </w:numPr>
-        <w:jc w:val="both"/>
-        <w:rPr>
-          <w:rFonts w:ascii="Times New Roman" w:eastAsia="Times New Roman" w:hAnsi="Times New Roman" w:cs="Times New Roman"/>
-          <w:b/>
-          <w:bCs/>
-          <w:sz w:val="24"/>
-          <w:szCs w:val="24"/>
-          <w:lang w:eastAsia="en-SG"/>
-        </w:rPr>
-      </w:pPr>
-      <w:r>
-        <w:rPr>
-          <w:rFonts w:ascii="Times New Roman" w:eastAsia="Times New Roman" w:hAnsi="Times New Roman" w:cs="Times New Roman"/>
-          <w:b/>
-          <w:bCs/>
-          <w:sz w:val="24"/>
-          <w:szCs w:val="24"/>
-          <w:lang w:eastAsia="en-SG"/>
-        </w:rPr>
-        <w:t xml:space="preserve">Improvement using install </w:t>
-      </w:r>
-      <w:proofErr w:type="spellStart"/>
-      <w:r>
-        <w:rPr>
-          <w:rFonts w:ascii="Times New Roman" w:eastAsia="Times New Roman" w:hAnsi="Times New Roman" w:cs="Times New Roman"/>
-          <w:b/>
-          <w:bCs/>
-          <w:sz w:val="24"/>
-          <w:szCs w:val="24"/>
-          <w:lang w:eastAsia="en-SG"/>
-        </w:rPr>
-        <w:t>djongo</w:t>
-      </w:r>
-      <w:proofErr w:type="spellEnd"/>
-    </w:p>
-    <w:p>
-      <w:pPr>
-        <w:pStyle w:val="ListParagraph"/>
-        <w:jc w:val="both"/>
-        <w:rPr>
-          <w:rFonts w:ascii="Times New Roman" w:eastAsia="Times New Roman" w:hAnsi="Times New Roman" w:cs="Times New Roman"/>
-          <w:b/>
-          <w:bCs/>
-          <w:sz w:val="24"/>
-          <w:szCs w:val="24"/>
-          <w:lang w:eastAsia="en-SG"/>
-        </w:rPr>
-      </w:pPr>
-      <w:r>
-        <w:rPr>
-          <w:noProof/>
-        </w:rPr>
-      </w:r>
-      <w:r>
-        <w:rPr>
-          <w:rFonts w:ascii="Segoe UI" w:hAnsi="Segoe UI" w:cs="Segoe UI"/>
-          <w:color w:val="000000"/>
-        </w:rPr>
-        <w:pict w14:anchorId="7D5EA441">
-          <v:shape id="Text Box 2" o:spid="_x0000_s1026" type="#_x0000_t202" style="width:299.25pt;height:31.75pt;visibility:visible;mso-height-percent:200;mso-left-percent:-10001;mso-top-percent:-10001;mso-wrap-distance-left:9pt;mso-wrap-distance-top:3.6pt;mso-wrap-distance-right:9pt;mso-wrap-distance-bottom:3.6pt;mso-position-horizontal:absolute;mso-position-horizontal-relative:char;mso-position-vertical:absolute;mso-position-vertical-relative:line;mso-height-percent:200;mso-left-percent:-10001;mso-top-percent:-10001;mso-width-relative:margin;mso-height-relative:margin;v-text-anchor:top" wrapcoords="-54 -514 -54 21600 21654 21600 21654 -514 -54 -514">
-            <v:textbox style="mso-next-textbox:#Text Box 2;mso-fit-shape-to-text:t">
-              <w:txbxContent>
-                <w:p>
-                  <w:pPr>
-                    <w:rPr>
-                      <w:rFonts w:ascii="Segoe UI" w:hAnsi="Segoe UI" w:cs="Segoe UI"/>
-                      <w:color w:val="000000"/>
-                    </w:rPr>
-                  </w:pPr>
-                  <w:r>
-                    <w:rPr>
-                      <w:rFonts w:ascii="Segoe UI" w:hAnsi="Segoe UI" w:cs="Segoe UI"/>
-                      <w:color w:val="000000"/>
-                    </w:rPr>
-                    <w:t xml:space="preserve">pip install </w:t>
-                  </w:r>
-                  <w:proofErr w:type="spellStart"/>
-                  <w:r>
-                    <w:rPr>
-                      <w:rFonts w:ascii="Segoe UI" w:hAnsi="Segoe UI" w:cs="Segoe UI"/>
-                      <w:color w:val="000000"/>
-                    </w:rPr>
-                    <w:t>djongo</w:t>
-                  </w:r>
-                  <w:proofErr w:type="spellEnd"/>
-                </w:p>
-                <w:p>
-                  <w:r>
-                    <w:rPr>
-                      <w:rFonts w:ascii="Segoe UI" w:hAnsi="Segoe UI" w:cs="Segoe UI"/>
-                      <w:color w:val="000000"/>
-                    </w:rPr>
-                    <w:t>pip list</w:t>
-                  </w:r>
-                </w:p>
-              </w:txbxContent>
-            </v:textbox>
-            <w10:anchorlock/>
-          </v:shape>
-        </w:pict>
-      </w:r>
-    </w:p>
-    <w:p>
-      <w:pPr>
-        <w:pStyle w:val="ListParagraph"/>
-        <w:numPr>
-          <w:ilvl w:val="0"/>
-          <w:numId w:val="12"/>
-        </w:numPr>
-        <w:jc w:val="both"/>
-        <w:rPr>
-          <w:rFonts w:ascii="Times New Roman" w:eastAsia="Times New Roman" w:hAnsi="Times New Roman" w:cs="Times New Roman"/>
-          <w:b/>
-          <w:bCs/>
-          <w:sz w:val="24"/>
-          <w:szCs w:val="24"/>
-          <w:lang w:eastAsia="en-SG"/>
-        </w:rPr>
-      </w:pPr>
-    </w:p>
-    <w:p>
-      <w:pPr>
-        <w:pStyle w:val="ListParagraph"/>
-        <w:jc w:val="both"/>
-        <w:rPr>
-          <w:rFonts w:ascii="Times New Roman" w:eastAsia="Times New Roman" w:hAnsi="Times New Roman" w:cs="Times New Roman"/>
-          <w:b/>
-          <w:bCs/>
-          <w:sz w:val="24"/>
-          <w:szCs w:val="24"/>
-          <w:lang w:eastAsia="en-SG"/>
-        </w:rPr>
-      </w:pPr>
-      <w:r>
-        <w:rPr>
-          <w:rFonts w:ascii="Times New Roman" w:eastAsia="Times New Roman" w:hAnsi="Times New Roman" w:cs="Times New Roman"/>
-          <w:b/>
-          <w:bCs/>
-          <w:sz w:val="24"/>
-          <w:szCs w:val="24"/>
-          <w:lang w:eastAsia="en-SG"/>
-        </w:rPr>
-        <w:t>Create models</w:t>
-      </w:r>
-    </w:p>
-    <w:p>
-      <w:pPr>
-        <w:jc w:val="both"/>
-        <w:rPr>
-          <w:rFonts w:ascii="Times New Roman" w:eastAsia="Times New Roman" w:hAnsi="Times New Roman" w:cs="Times New Roman"/>
-          <w:b/>
-          <w:bCs/>
-          <w:sz w:val="24"/>
-          <w:szCs w:val="24"/>
-          <w:lang w:eastAsia="en-SG"/>
-        </w:rPr>
-      </w:pPr>
-    </w:p>
-    <w:p>
-      <w:pPr>
-        <w:jc w:val="both"/>
-        <w:rPr>
-          <w:rFonts w:ascii="Times New Roman" w:eastAsia="Times New Roman" w:hAnsi="Times New Roman" w:cs="Times New Roman"/>
-          <w:b/>
-          <w:bCs/>
-          <w:sz w:val="24"/>
-          <w:szCs w:val="24"/>
-          <w:lang w:eastAsia="en-SG"/>
-        </w:rPr>
-      </w:pPr>
-    </w:p>
-    <w:p>
-      <w:pPr>
-        <w:jc w:val="both"/>
-        <w:rPr>
-          <w:rFonts w:ascii="Times New Roman" w:eastAsia="Times New Roman" w:hAnsi="Times New Roman" w:cs="Times New Roman"/>
-          <w:b/>
-          <w:bCs/>
-          <w:sz w:val="24"/>
-          <w:szCs w:val="24"/>
-          <w:lang w:eastAsia="en-SG"/>
-        </w:rPr>
-      </w:pPr>
-    </w:p>
     <w:sectPr>
-      <w:headerReference w:type="default" r:id="rId28"/>
+      <w:headerReference w:type="default" r:id="rId10"/>
       <w:pgSz w:w="11906" w:h="16838"/>
       <w:pgMar w:top="1440" w:right="1440" w:bottom="1440" w:left="1440" w:header="708" w:footer="708" w:gutter="0"/>
       <w:cols w:space="708"/>

</xml_diff>